<commit_message>
Experiments 5 and 6 added
</commit_message>
<xml_diff>
--- a/Experients/Exp 4 Association Rule Minng with employee.arff dataset.docx
+++ b/Experients/Exp 4 Association Rule Minng with employee.arff dataset.docx
@@ -2756,8 +2756,6 @@
           <w:szCs w:val="24"/>
         </w:rPr>
       </w:pPr>
-      <w:bookmarkStart w:id="0" w:name="_GoBack"/>
-      <w:bookmarkEnd w:id="0"/>
     </w:p>
     <w:p>
       <w:pPr>
@@ -2839,6 +2837,7 @@
           <w:lang w:val="en-US"/>
         </w:rPr>
       </w:pPr>
+      <w:bookmarkStart w:id="0" w:name="_GoBack"/>
       <w:r>
         <w:rPr>
           <w:rFonts w:ascii="Times New Roman" w:hAnsi="Times New Roman" w:cs="Times New Roman"/>
@@ -2899,6 +2898,7 @@
           </wp:anchor>
         </w:drawing>
       </w:r>
+      <w:bookmarkEnd w:id="0"/>
     </w:p>
     <w:p>
       <w:pPr>
@@ -8230,6 +8230,7 @@
   <w:style w:type="character" w:default="1" w:styleId="DefaultParagraphFont">
     <w:name w:val="Default Paragraph Font"/>
     <w:uiPriority w:val="1"/>
+    <w:semiHidden/>
     <w:unhideWhenUsed/>
   </w:style>
   <w:style w:type="table" w:default="1" w:styleId="TableNormal">

</xml_diff>